<commit_message>
first fully functional relaese
</commit_message>
<xml_diff>
--- a/docs/technical_definition.docx
+++ b/docs/technical_definition.docx
@@ -5987,7 +5987,19 @@
         <w:rPr>
           <w:lang w:val="en-GB"/>
         </w:rPr>
-        <w:t>2 activation window per day with 2 start time</w:t>
+        <w:t>2 activation window</w:t>
+      </w:r>
+      <w:r>
+        <w:rPr>
+          <w:lang w:val="en-GB"/>
+        </w:rPr>
+        <w:t>s</w:t>
+      </w:r>
+      <w:r>
+        <w:rPr>
+          <w:lang w:val="en-GB"/>
+        </w:rPr>
+        <w:t xml:space="preserve"> per day with 2 start time</w:t>
       </w:r>
       <w:r>
         <w:rPr>
@@ -6329,7 +6341,7 @@
           <w:u w:val="single"/>
           <w:lang w:val="en-GB"/>
         </w:rPr>
-        <w:t>Fixation circuits</w:t>
+        <w:t>PCB attachment</w:t>
       </w:r>
     </w:p>
     <w:p>
@@ -10651,8 +10663,6 @@
           <w:lang w:val="en-GB"/>
         </w:rPr>
       </w:pPr>
-      <w:bookmarkStart w:id="1" w:name="_GoBack"/>
-      <w:bookmarkEnd w:id="1"/>
     </w:p>
     <w:p>
       <w:pPr>
@@ -10676,6 +10686,10 @@
         <w:t>Schematic</w:t>
       </w:r>
       <w:r>
+        <w:rPr>
+          <w:noProof/>
+          <w:lang w:eastAsia="fr-FR"/>
+        </w:rPr>
         <w:drawing>
           <wp:inline distT="0" distB="0" distL="0" distR="0" wp14:anchorId="6A7246EA" wp14:editId="3D176BA8">
             <wp:extent cx="9777730" cy="3889588"/>
@@ -10866,9 +10880,1343 @@
     <w:p>
       <w:pPr>
         <w:rPr>
+          <w:u w:val="single"/>
           <w:lang w:val="en-GB"/>
         </w:rPr>
       </w:pPr>
+      <w:r>
+        <w:rPr>
+          <w:u w:val="single"/>
+          <w:lang w:val="en-GB"/>
+        </w:rPr>
+        <w:t>Power consumption</w:t>
+      </w:r>
+    </w:p>
+    <w:p>
+      <w:pPr>
+        <w:rPr>
+          <w:lang w:val="en-GB"/>
+        </w:rPr>
+      </w:pPr>
+      <w:r>
+        <w:rPr>
+          <w:lang w:val="en-GB"/>
+        </w:rPr>
+        <w:t xml:space="preserve">Measurement with an external power supply @5.0v </w:t>
+      </w:r>
+      <w:r>
+        <w:rPr>
+          <w:lang w:val="en-GB"/>
+        </w:rPr>
+        <w:sym w:font="Wingdings" w:char="F0E8"/>
+      </w:r>
+      <w:r>
+        <w:rPr>
+          <w:lang w:val="en-GB"/>
+        </w:rPr>
+        <w:t xml:space="preserve"> </w:t>
+      </w:r>
+      <w:r>
+        <w:rPr>
+          <w:lang w:val="en-GB"/>
+        </w:rPr>
+        <w:sym w:font="Symbol" w:char="F0BB"/>
+      </w:r>
+      <w:r>
+        <w:rPr>
+          <w:lang w:val="en-GB"/>
+        </w:rPr>
+        <w:t xml:space="preserve"> 60 mA I.e. 300 </w:t>
+      </w:r>
+      <w:proofErr w:type="spellStart"/>
+      <w:r>
+        <w:rPr>
+          <w:lang w:val="en-GB"/>
+        </w:rPr>
+        <w:t>mW</w:t>
+      </w:r>
+      <w:proofErr w:type="spellEnd"/>
+    </w:p>
+    <w:p>
+      <w:pPr>
+        <w:rPr>
+          <w:b/>
+          <w:u w:val="single"/>
+          <w:lang w:val="en-GB"/>
+        </w:rPr>
+      </w:pPr>
+      <w:r>
+        <w:rPr>
+          <w:b/>
+          <w:u w:val="single"/>
+          <w:lang w:val="en-GB"/>
+        </w:rPr>
+        <w:t>Algorithms</w:t>
+      </w:r>
+    </w:p>
+    <w:p>
+      <w:pPr>
+        <w:rPr>
+          <w:noProof/>
+          <w:u w:val="single"/>
+          <w:lang w:val="en-GB"/>
+        </w:rPr>
+      </w:pPr>
+      <w:r>
+        <w:rPr>
+          <w:noProof/>
+          <w:u w:val="single"/>
+          <w:lang w:val="en-GB"/>
+        </w:rPr>
+        <w:t>Mode switch</w:t>
+      </w:r>
+    </w:p>
+    <w:p>
+      <w:pPr>
+        <w:spacing w:after="0" w:line="240" w:lineRule="auto"/>
+        <w:rPr>
+          <w:noProof/>
+          <w:lang w:val="en-GB"/>
+        </w:rPr>
+      </w:pPr>
+      <w:r>
+        <w:rPr>
+          <w:noProof/>
+          <w:lang w:val="en-GB"/>
+        </w:rPr>
+        <w:t>if (current_water_temperature &gt; TTS)</w:t>
+      </w:r>
+    </w:p>
+    <w:p>
+      <w:pPr>
+        <w:spacing w:after="0" w:line="240" w:lineRule="auto"/>
+        <w:rPr>
+          <w:noProof/>
+          <w:lang w:val="en-GB"/>
+        </w:rPr>
+      </w:pPr>
+      <w:r>
+        <w:rPr>
+          <w:noProof/>
+          <w:lang w:val="en-GB"/>
+        </w:rPr>
+        <w:tab/>
+        <w:t>if (trigger_TS)</w:t>
+      </w:r>
+    </w:p>
+    <w:p>
+      <w:pPr>
+        <w:spacing w:after="0" w:line="240" w:lineRule="auto"/>
+        <w:rPr>
+          <w:noProof/>
+          <w:lang w:val="en-GB"/>
+        </w:rPr>
+      </w:pPr>
+      <w:r>
+        <w:rPr>
+          <w:noProof/>
+          <w:lang w:val="en-GB"/>
+        </w:rPr>
+        <w:tab/>
+      </w:r>
+      <w:r>
+        <w:rPr>
+          <w:noProof/>
+          <w:lang w:val="en-GB"/>
+        </w:rPr>
+        <w:tab/>
+      </w:r>
+      <w:r>
+        <w:rPr>
+          <w:noProof/>
+          <w:lang w:val="en-GB"/>
+        </w:rPr>
+        <w:t xml:space="preserve">Increment </w:t>
+      </w:r>
+      <w:r>
+        <w:rPr>
+          <w:noProof/>
+          <w:lang w:val="en-GB"/>
+        </w:rPr>
+        <w:t xml:space="preserve"> T</w:t>
+      </w:r>
+      <w:r>
+        <w:rPr>
+          <w:noProof/>
+          <w:lang w:val="en-GB"/>
+        </w:rPr>
+        <w:t>S_counter</w:t>
+      </w:r>
+      <w:r>
+        <w:rPr>
+          <w:noProof/>
+          <w:lang w:val="en-GB"/>
+        </w:rPr>
+        <w:t xml:space="preserve"> and clip to counter_threshold</w:t>
+      </w:r>
+    </w:p>
+    <w:p>
+      <w:pPr>
+        <w:spacing w:after="0" w:line="240" w:lineRule="auto"/>
+        <w:rPr>
+          <w:noProof/>
+          <w:lang w:val="en-GB"/>
+        </w:rPr>
+      </w:pPr>
+      <w:r>
+        <w:rPr>
+          <w:noProof/>
+          <w:lang w:val="en-GB"/>
+        </w:rPr>
+        <w:tab/>
+        <w:t>trigger_TS = true</w:t>
+      </w:r>
+    </w:p>
+    <w:p>
+      <w:pPr>
+        <w:spacing w:after="0" w:line="240" w:lineRule="auto"/>
+        <w:rPr>
+          <w:noProof/>
+          <w:lang w:val="en-GB"/>
+        </w:rPr>
+      </w:pPr>
+      <w:r>
+        <w:rPr>
+          <w:noProof/>
+          <w:lang w:val="en-GB"/>
+        </w:rPr>
+        <w:tab/>
+        <w:t>trigger_TW = false</w:t>
+      </w:r>
+    </w:p>
+    <w:p>
+      <w:pPr>
+        <w:spacing w:after="0" w:line="240" w:lineRule="auto"/>
+        <w:rPr>
+          <w:noProof/>
+          <w:lang w:val="en-GB"/>
+        </w:rPr>
+      </w:pPr>
+      <w:r>
+        <w:rPr>
+          <w:noProof/>
+          <w:lang w:val="en-GB"/>
+        </w:rPr>
+        <w:tab/>
+        <w:t>trigger_TMS = false</w:t>
+      </w:r>
+    </w:p>
+    <w:p>
+      <w:pPr>
+        <w:spacing w:after="0" w:line="240" w:lineRule="auto"/>
+        <w:rPr>
+          <w:noProof/>
+          <w:lang w:val="en-GB"/>
+        </w:rPr>
+      </w:pPr>
+      <w:r>
+        <w:rPr>
+          <w:noProof/>
+          <w:lang w:val="en-GB"/>
+        </w:rPr>
+        <w:tab/>
+        <w:t>TW_counter = 0</w:t>
+      </w:r>
+    </w:p>
+    <w:p>
+      <w:pPr>
+        <w:spacing w:after="0" w:line="240" w:lineRule="auto"/>
+        <w:rPr>
+          <w:noProof/>
+          <w:lang w:val="en-GB"/>
+        </w:rPr>
+      </w:pPr>
+      <w:r>
+        <w:rPr>
+          <w:noProof/>
+          <w:lang w:val="en-GB"/>
+        </w:rPr>
+        <w:tab/>
+        <w:t>TMS_counter = 0</w:t>
+      </w:r>
+    </w:p>
+    <w:p>
+      <w:pPr>
+        <w:spacing w:after="0" w:line="240" w:lineRule="auto"/>
+        <w:rPr>
+          <w:noProof/>
+          <w:lang w:val="en-GB"/>
+        </w:rPr>
+      </w:pPr>
+      <w:r>
+        <w:rPr>
+          <w:noProof/>
+          <w:lang w:val="en-GB"/>
+        </w:rPr>
+        <w:t>else if (current_water_temperature &lt; TTW</w:t>
+      </w:r>
+      <w:r>
+        <w:rPr>
+          <w:noProof/>
+          <w:lang w:val="en-GB"/>
+        </w:rPr>
+        <w:t>)</w:t>
+      </w:r>
+    </w:p>
+    <w:p>
+      <w:pPr>
+        <w:spacing w:after="0" w:line="240" w:lineRule="auto"/>
+        <w:rPr>
+          <w:noProof/>
+          <w:lang w:val="en-GB"/>
+        </w:rPr>
+      </w:pPr>
+      <w:r>
+        <w:rPr>
+          <w:noProof/>
+          <w:lang w:val="en-GB"/>
+        </w:rPr>
+        <w:tab/>
+        <w:t>if (trigger_TW)</w:t>
+      </w:r>
+    </w:p>
+    <w:p>
+      <w:pPr>
+        <w:spacing w:after="0" w:line="240" w:lineRule="auto"/>
+        <w:rPr>
+          <w:noProof/>
+          <w:lang w:val="en-GB"/>
+        </w:rPr>
+      </w:pPr>
+      <w:r>
+        <w:rPr>
+          <w:noProof/>
+          <w:lang w:val="en-GB"/>
+        </w:rPr>
+        <w:tab/>
+      </w:r>
+      <w:r>
+        <w:rPr>
+          <w:noProof/>
+          <w:lang w:val="en-GB"/>
+        </w:rPr>
+        <w:tab/>
+        <w:t>increment TW_counter and clip to counter_threshold</w:t>
+      </w:r>
+    </w:p>
+    <w:p>
+      <w:pPr>
+        <w:spacing w:after="0" w:line="240" w:lineRule="auto"/>
+        <w:rPr>
+          <w:noProof/>
+          <w:lang w:val="en-GB"/>
+        </w:rPr>
+      </w:pPr>
+      <w:r>
+        <w:rPr>
+          <w:noProof/>
+          <w:lang w:val="en-GB"/>
+        </w:rPr>
+        <w:tab/>
+        <w:t>trigger_TW = true</w:t>
+      </w:r>
+    </w:p>
+    <w:p>
+      <w:pPr>
+        <w:spacing w:after="0" w:line="240" w:lineRule="auto"/>
+        <w:rPr>
+          <w:noProof/>
+          <w:lang w:val="en-GB"/>
+        </w:rPr>
+      </w:pPr>
+      <w:r>
+        <w:rPr>
+          <w:noProof/>
+          <w:lang w:val="en-GB"/>
+        </w:rPr>
+        <w:tab/>
+        <w:t>trigger_TS = false</w:t>
+      </w:r>
+    </w:p>
+    <w:p>
+      <w:pPr>
+        <w:spacing w:after="0" w:line="240" w:lineRule="auto"/>
+        <w:rPr>
+          <w:noProof/>
+          <w:lang w:val="en-GB"/>
+        </w:rPr>
+      </w:pPr>
+      <w:r>
+        <w:rPr>
+          <w:noProof/>
+          <w:lang w:val="en-GB"/>
+        </w:rPr>
+        <w:tab/>
+        <w:t>trigger_TMS = false</w:t>
+      </w:r>
+    </w:p>
+    <w:p>
+      <w:pPr>
+        <w:spacing w:after="0" w:line="240" w:lineRule="auto"/>
+        <w:rPr>
+          <w:noProof/>
+          <w:lang w:val="en-GB"/>
+        </w:rPr>
+      </w:pPr>
+      <w:r>
+        <w:rPr>
+          <w:noProof/>
+          <w:lang w:val="en-GB"/>
+        </w:rPr>
+        <w:tab/>
+        <w:t>TS_counter = 0</w:t>
+      </w:r>
+    </w:p>
+    <w:p>
+      <w:pPr>
+        <w:spacing w:after="0" w:line="240" w:lineRule="auto"/>
+        <w:rPr>
+          <w:noProof/>
+          <w:lang w:val="en-GB"/>
+        </w:rPr>
+      </w:pPr>
+      <w:r>
+        <w:rPr>
+          <w:noProof/>
+          <w:lang w:val="en-GB"/>
+        </w:rPr>
+        <w:tab/>
+        <w:t>TMS_counter = 0</w:t>
+      </w:r>
+    </w:p>
+    <w:p>
+      <w:pPr>
+        <w:spacing w:after="0" w:line="240" w:lineRule="auto"/>
+        <w:rPr>
+          <w:noProof/>
+          <w:lang w:val="en-GB"/>
+        </w:rPr>
+      </w:pPr>
+      <w:r>
+        <w:rPr>
+          <w:noProof/>
+          <w:lang w:val="en-GB"/>
+        </w:rPr>
+        <w:t xml:space="preserve">else </w:t>
+      </w:r>
+    </w:p>
+    <w:p>
+      <w:pPr>
+        <w:spacing w:after="0" w:line="240" w:lineRule="auto"/>
+        <w:rPr>
+          <w:noProof/>
+          <w:lang w:val="en-GB"/>
+        </w:rPr>
+      </w:pPr>
+      <w:r>
+        <w:rPr>
+          <w:noProof/>
+          <w:lang w:val="en-GB"/>
+        </w:rPr>
+        <w:tab/>
+        <w:t>if (trigger_TMS)</w:t>
+      </w:r>
+    </w:p>
+    <w:p>
+      <w:pPr>
+        <w:spacing w:after="0" w:line="240" w:lineRule="auto"/>
+        <w:rPr>
+          <w:noProof/>
+          <w:lang w:val="en-GB"/>
+        </w:rPr>
+      </w:pPr>
+      <w:r>
+        <w:rPr>
+          <w:noProof/>
+          <w:lang w:val="en-GB"/>
+        </w:rPr>
+        <w:tab/>
+      </w:r>
+      <w:r>
+        <w:rPr>
+          <w:noProof/>
+          <w:lang w:val="en-GB"/>
+        </w:rPr>
+        <w:tab/>
+        <w:t>increment  TMS_counter and clip to counter_threshold</w:t>
+      </w:r>
+    </w:p>
+    <w:p>
+      <w:pPr>
+        <w:spacing w:after="0" w:line="240" w:lineRule="auto"/>
+        <w:rPr>
+          <w:noProof/>
+          <w:lang w:val="en-GB"/>
+        </w:rPr>
+      </w:pPr>
+      <w:r>
+        <w:rPr>
+          <w:noProof/>
+          <w:lang w:val="en-GB"/>
+        </w:rPr>
+        <w:tab/>
+        <w:t>trigger_TMS = true</w:t>
+      </w:r>
+    </w:p>
+    <w:p>
+      <w:pPr>
+        <w:spacing w:after="0" w:line="240" w:lineRule="auto"/>
+        <w:rPr>
+          <w:noProof/>
+          <w:lang w:val="en-GB"/>
+        </w:rPr>
+      </w:pPr>
+      <w:r>
+        <w:rPr>
+          <w:noProof/>
+          <w:lang w:val="en-GB"/>
+        </w:rPr>
+        <w:tab/>
+        <w:t>trigger_TW = false</w:t>
+      </w:r>
+    </w:p>
+    <w:p>
+      <w:pPr>
+        <w:spacing w:after="0" w:line="240" w:lineRule="auto"/>
+        <w:rPr>
+          <w:noProof/>
+          <w:lang w:val="en-GB"/>
+        </w:rPr>
+      </w:pPr>
+      <w:r>
+        <w:rPr>
+          <w:noProof/>
+          <w:lang w:val="en-GB"/>
+        </w:rPr>
+        <w:tab/>
+        <w:t>trigger_TS = false</w:t>
+      </w:r>
+    </w:p>
+    <w:p>
+      <w:pPr>
+        <w:spacing w:after="0" w:line="240" w:lineRule="auto"/>
+        <w:rPr>
+          <w:noProof/>
+          <w:lang w:val="en-GB"/>
+        </w:rPr>
+      </w:pPr>
+      <w:r>
+        <w:rPr>
+          <w:noProof/>
+          <w:lang w:val="en-GB"/>
+        </w:rPr>
+        <w:tab/>
+        <w:t>TW_counter = 0</w:t>
+      </w:r>
+    </w:p>
+    <w:p>
+      <w:pPr>
+        <w:spacing w:after="0" w:line="240" w:lineRule="auto"/>
+        <w:rPr>
+          <w:noProof/>
+          <w:lang w:val="en-GB"/>
+        </w:rPr>
+      </w:pPr>
+      <w:r>
+        <w:rPr>
+          <w:noProof/>
+          <w:lang w:val="en-GB"/>
+        </w:rPr>
+        <w:tab/>
+        <w:t>TS_counter = 0</w:t>
+      </w:r>
+    </w:p>
+    <w:p>
+      <w:pPr>
+        <w:spacing w:after="0" w:line="240" w:lineRule="auto"/>
+        <w:rPr>
+          <w:noProof/>
+          <w:lang w:val="en-GB"/>
+        </w:rPr>
+      </w:pPr>
+      <w:r>
+        <w:rPr>
+          <w:noProof/>
+          <w:lang w:val="en-GB"/>
+        </w:rPr>
+        <w:t>if (TS_counter &gt;= counter_threshold)</w:t>
+      </w:r>
+    </w:p>
+    <w:p>
+      <w:pPr>
+        <w:spacing w:after="0" w:line="240" w:lineRule="auto"/>
+        <w:rPr>
+          <w:noProof/>
+          <w:lang w:val="en-GB"/>
+        </w:rPr>
+      </w:pPr>
+      <w:r>
+        <w:rPr>
+          <w:noProof/>
+          <w:lang w:val="en-GB"/>
+        </w:rPr>
+        <w:tab/>
+        <w:t>activ</w:t>
+      </w:r>
+      <w:r>
+        <w:rPr>
+          <w:noProof/>
+          <w:lang w:val="en-GB"/>
+        </w:rPr>
+        <w:t>ate</w:t>
+      </w:r>
+      <w:r>
+        <w:rPr>
+          <w:noProof/>
+          <w:lang w:val="en-GB"/>
+        </w:rPr>
+        <w:t xml:space="preserve"> summer mode</w:t>
+      </w:r>
+    </w:p>
+    <w:p>
+      <w:pPr>
+        <w:spacing w:after="0" w:line="240" w:lineRule="auto"/>
+        <w:rPr>
+          <w:noProof/>
+          <w:lang w:val="en-GB"/>
+        </w:rPr>
+      </w:pPr>
+      <w:r>
+        <w:rPr>
+          <w:noProof/>
+          <w:lang w:val="en-GB"/>
+        </w:rPr>
+        <w:t>if (TW_counter &gt;= counter_threshold)</w:t>
+      </w:r>
+    </w:p>
+    <w:p>
+      <w:pPr>
+        <w:spacing w:after="0" w:line="240" w:lineRule="auto"/>
+        <w:rPr>
+          <w:noProof/>
+          <w:lang w:val="en-GB"/>
+        </w:rPr>
+      </w:pPr>
+      <w:r>
+        <w:rPr>
+          <w:noProof/>
+          <w:lang w:val="en-GB"/>
+        </w:rPr>
+        <w:tab/>
+      </w:r>
+      <w:r>
+        <w:rPr>
+          <w:noProof/>
+          <w:lang w:val="en-GB"/>
+        </w:rPr>
+        <w:t xml:space="preserve">activate </w:t>
+      </w:r>
+      <w:r>
+        <w:rPr>
+          <w:noProof/>
+          <w:lang w:val="en-GB"/>
+        </w:rPr>
+        <w:t>winter mode</w:t>
+      </w:r>
+    </w:p>
+    <w:p>
+      <w:pPr>
+        <w:spacing w:after="0" w:line="240" w:lineRule="auto"/>
+        <w:rPr>
+          <w:noProof/>
+          <w:lang w:val="en-GB"/>
+        </w:rPr>
+      </w:pPr>
+      <w:r>
+        <w:rPr>
+          <w:noProof/>
+          <w:lang w:val="en-GB"/>
+        </w:rPr>
+        <w:t>if (TMS_counter &gt;= counter_threshold)</w:t>
+      </w:r>
+    </w:p>
+    <w:p>
+      <w:pPr>
+        <w:spacing w:after="0" w:line="240" w:lineRule="auto"/>
+        <w:rPr>
+          <w:noProof/>
+          <w:lang w:val="en-GB"/>
+        </w:rPr>
+      </w:pPr>
+      <w:r>
+        <w:rPr>
+          <w:noProof/>
+          <w:lang w:val="en-GB"/>
+        </w:rPr>
+        <w:tab/>
+      </w:r>
+      <w:r>
+        <w:rPr>
+          <w:noProof/>
+          <w:lang w:val="en-GB"/>
+        </w:rPr>
+        <w:t xml:space="preserve">activate </w:t>
+      </w:r>
+      <w:r>
+        <w:rPr>
+          <w:noProof/>
+          <w:lang w:val="en-GB"/>
+        </w:rPr>
+        <w:t>mi</w:t>
+      </w:r>
+      <w:r>
+        <w:rPr>
+          <w:noProof/>
+          <w:lang w:val="en-GB"/>
+        </w:rPr>
+        <w:t>d season</w:t>
+      </w:r>
+      <w:r>
+        <w:rPr>
+          <w:noProof/>
+          <w:lang w:val="en-GB"/>
+        </w:rPr>
+        <w:t xml:space="preserve"> mode</w:t>
+      </w:r>
+    </w:p>
+    <w:p>
+      <w:pPr>
+        <w:rPr>
+          <w:lang w:val="en-GB"/>
+        </w:rPr>
+      </w:pPr>
+      <w:r>
+        <w:rPr>
+          <w:lang w:val="en-GB"/>
+        </w:rPr>
+        <w:br w:type="page"/>
+      </w:r>
+      <w:bookmarkStart w:id="1" w:name="_GoBack"/>
+      <w:bookmarkEnd w:id="1"/>
+    </w:p>
+    <w:p>
+      <w:pPr>
+        <w:spacing w:after="0" w:line="240" w:lineRule="auto"/>
+        <w:rPr>
+          <w:u w:val="single"/>
+          <w:lang w:val="en-GB"/>
+        </w:rPr>
+      </w:pPr>
+      <w:r>
+        <w:rPr>
+          <w:u w:val="single"/>
+          <w:lang w:val="en-GB"/>
+        </w:rPr>
+        <w:lastRenderedPageBreak/>
+        <w:t>I</w:t>
+      </w:r>
+      <w:r>
+        <w:rPr>
+          <w:u w:val="single"/>
+          <w:lang w:val="en-GB"/>
+        </w:rPr>
+        <w:t xml:space="preserve">nstruction set </w:t>
+      </w:r>
+      <w:r>
+        <w:rPr>
+          <w:u w:val="single"/>
+          <w:lang w:val="en-GB"/>
+        </w:rPr>
+        <w:t xml:space="preserve">for commands </w:t>
+      </w:r>
+      <w:r>
+        <w:rPr>
+          <w:u w:val="single"/>
+          <w:lang w:val="en-GB"/>
+        </w:rPr>
+        <w:t>through MQTT</w:t>
+      </w:r>
+    </w:p>
+    <w:p>
+      <w:pPr>
+        <w:spacing w:after="0" w:line="240" w:lineRule="auto"/>
+        <w:rPr>
+          <w:lang w:val="en-GB"/>
+        </w:rPr>
+      </w:pPr>
+    </w:p>
+    <w:p>
+      <w:pPr>
+        <w:spacing w:after="0" w:line="240" w:lineRule="auto"/>
+        <w:rPr>
+          <w:lang w:val="en-GB"/>
+        </w:rPr>
+      </w:pPr>
+      <w:r>
+        <w:rPr>
+          <w:lang w:val="en-GB"/>
+        </w:rPr>
+        <w:t>TOPIC: SW/CONTROLER/SET</w:t>
+      </w:r>
+    </w:p>
+    <w:p>
+      <w:pPr>
+        <w:spacing w:after="0" w:line="240" w:lineRule="auto"/>
+        <w:rPr>
+          <w:lang w:val="en-GB"/>
+        </w:rPr>
+      </w:pPr>
+      <w:r>
+        <w:rPr>
+          <w:lang w:val="en-GB"/>
+        </w:rPr>
+        <w:t>PAYLOAD:</w:t>
+      </w:r>
+    </w:p>
+    <w:p>
+      <w:pPr>
+        <w:pStyle w:val="Paragraphedeliste"/>
+        <w:numPr>
+          <w:ilvl w:val="0"/>
+          <w:numId w:val="2"/>
+        </w:numPr>
+        <w:tabs>
+          <w:tab w:val="left" w:pos="3119"/>
+          <w:tab w:val="left" w:pos="3402"/>
+        </w:tabs>
+        <w:spacing w:after="0" w:line="240" w:lineRule="auto"/>
+        <w:rPr>
+          <w:lang w:val="en-GB"/>
+        </w:rPr>
+      </w:pPr>
+      <w:r>
+        <w:rPr>
+          <w:lang w:val="en-GB"/>
+        </w:rPr>
+        <w:t>{"TEMP_TEST":&lt;float value&gt;}</w:t>
+      </w:r>
+      <w:r>
+        <w:rPr>
+          <w:lang w:val="en-GB"/>
+        </w:rPr>
+        <w:t xml:space="preserve"> </w:t>
+      </w:r>
+      <w:r>
+        <w:rPr>
+          <w:lang w:val="en-GB"/>
+        </w:rPr>
+        <w:tab/>
+      </w:r>
+      <w:r>
+        <w:rPr>
+          <w:lang w:val="en-GB"/>
+        </w:rPr>
+        <w:sym w:font="Wingdings" w:char="F0E8"/>
+      </w:r>
+      <w:r>
+        <w:rPr>
+          <w:lang w:val="en-GB"/>
+        </w:rPr>
+        <w:tab/>
+        <w:t>sets test temperature in °C, used for test of season modes</w:t>
+      </w:r>
+    </w:p>
+    <w:p>
+      <w:pPr>
+        <w:pStyle w:val="Paragraphedeliste"/>
+        <w:numPr>
+          <w:ilvl w:val="0"/>
+          <w:numId w:val="2"/>
+        </w:numPr>
+        <w:tabs>
+          <w:tab w:val="left" w:pos="3119"/>
+          <w:tab w:val="left" w:pos="3402"/>
+        </w:tabs>
+        <w:spacing w:after="0" w:line="240" w:lineRule="auto"/>
+        <w:rPr>
+          <w:lang w:val="en-GB"/>
+        </w:rPr>
+      </w:pPr>
+      <w:r>
+        <w:rPr>
+          <w:lang w:val="en-GB"/>
+        </w:rPr>
+        <w:t>{"TEMP_PAC</w:t>
+      </w:r>
+      <w:r>
+        <w:rPr>
+          <w:lang w:val="en-GB"/>
+        </w:rPr>
+        <w:t>":&lt;float value&gt;}</w:t>
+      </w:r>
+      <w:r>
+        <w:rPr>
+          <w:lang w:val="en-GB"/>
+        </w:rPr>
+        <w:t xml:space="preserve"> </w:t>
+      </w:r>
+      <w:r>
+        <w:rPr>
+          <w:lang w:val="en-GB"/>
+        </w:rPr>
+        <w:tab/>
+      </w:r>
+      <w:r>
+        <w:rPr>
+          <w:lang w:val="en-GB"/>
+        </w:rPr>
+        <w:sym w:font="Wingdings" w:char="F0E8"/>
+      </w:r>
+      <w:r>
+        <w:rPr>
+          <w:lang w:val="en-GB"/>
+        </w:rPr>
+        <w:tab/>
+        <w:t xml:space="preserve">sets heat pump </w:t>
+      </w:r>
+      <w:r>
+        <w:rPr>
+          <w:lang w:val="en-GB"/>
+        </w:rPr>
+        <w:t>target</w:t>
+      </w:r>
+      <w:r>
+        <w:rPr>
+          <w:lang w:val="en-GB"/>
+        </w:rPr>
+        <w:t xml:space="preserve"> temperature in °C, used for pump automation </w:t>
+      </w:r>
+    </w:p>
+    <w:p>
+      <w:pPr>
+        <w:pStyle w:val="Paragraphedeliste"/>
+        <w:numPr>
+          <w:ilvl w:val="0"/>
+          <w:numId w:val="2"/>
+        </w:numPr>
+        <w:tabs>
+          <w:tab w:val="left" w:pos="3119"/>
+          <w:tab w:val="left" w:pos="3402"/>
+        </w:tabs>
+        <w:spacing w:after="0" w:line="240" w:lineRule="auto"/>
+        <w:rPr>
+          <w:lang w:val="en-GB"/>
+        </w:rPr>
+      </w:pPr>
+      <w:r>
+        <w:rPr>
+          <w:lang w:val="en-GB"/>
+        </w:rPr>
+        <w:t>{"WINDOW":[h1, m1, h2, m2]</w:t>
+      </w:r>
+      <w:r>
+        <w:rPr>
+          <w:lang w:val="en-GB"/>
+        </w:rPr>
+        <w:t>}</w:t>
+      </w:r>
+      <w:r>
+        <w:rPr>
+          <w:lang w:val="en-GB"/>
+        </w:rPr>
+        <w:tab/>
+      </w:r>
+      <w:r>
+        <w:rPr>
+          <w:lang w:val="en-GB"/>
+        </w:rPr>
+        <w:sym w:font="Wingdings" w:char="F0E8"/>
+      </w:r>
+      <w:r>
+        <w:rPr>
+          <w:lang w:val="en-GB"/>
+        </w:rPr>
+        <w:tab/>
+        <w:t>sets activation windows beginning time (hour, minutes)</w:t>
+      </w:r>
+    </w:p>
+    <w:p>
+      <w:pPr>
+        <w:spacing w:after="0" w:line="240" w:lineRule="auto"/>
+        <w:rPr>
+          <w:lang w:val="en-GB"/>
+        </w:rPr>
+      </w:pPr>
+    </w:p>
+    <w:p>
+      <w:pPr>
+        <w:spacing w:after="0" w:line="240" w:lineRule="auto"/>
+        <w:rPr>
+          <w:lang w:val="en-GB"/>
+        </w:rPr>
+      </w:pPr>
+      <w:r>
+        <w:rPr>
+          <w:lang w:val="en-GB"/>
+        </w:rPr>
+        <w:t>TOPIC: SW/CONTROLER/CMD</w:t>
+      </w:r>
+    </w:p>
+    <w:p>
+      <w:pPr>
+        <w:spacing w:after="0" w:line="240" w:lineRule="auto"/>
+        <w:rPr>
+          <w:lang w:val="en-GB"/>
+        </w:rPr>
+      </w:pPr>
+      <w:r>
+        <w:rPr>
+          <w:lang w:val="en-GB"/>
+        </w:rPr>
+        <w:t>PAYLOAD:</w:t>
+      </w:r>
+    </w:p>
+    <w:p>
+      <w:pPr>
+        <w:pStyle w:val="Paragraphedeliste"/>
+        <w:numPr>
+          <w:ilvl w:val="0"/>
+          <w:numId w:val="2"/>
+        </w:numPr>
+        <w:tabs>
+          <w:tab w:val="left" w:pos="3261"/>
+          <w:tab w:val="left" w:pos="3544"/>
+        </w:tabs>
+        <w:spacing w:after="0" w:line="240" w:lineRule="auto"/>
+        <w:rPr>
+          <w:lang w:val="en-GB"/>
+        </w:rPr>
+      </w:pPr>
+      <w:r>
+        <w:rPr>
+          <w:lang w:val="en-GB"/>
+        </w:rPr>
+        <w:t>{" TEST":</w:t>
+      </w:r>
+      <w:r>
+        <w:rPr>
+          <w:lang w:val="en-GB"/>
+        </w:rPr>
+        <w:t xml:space="preserve"> "ON" or "OFF"</w:t>
+      </w:r>
+      <w:r>
+        <w:rPr>
+          <w:lang w:val="en-GB"/>
+        </w:rPr>
+        <w:t>}</w:t>
+      </w:r>
+      <w:r>
+        <w:rPr>
+          <w:lang w:val="en-GB"/>
+        </w:rPr>
+        <w:t xml:space="preserve"> </w:t>
+      </w:r>
+      <w:r>
+        <w:rPr>
+          <w:lang w:val="en-GB"/>
+        </w:rPr>
+        <w:tab/>
+      </w:r>
+      <w:r>
+        <w:rPr>
+          <w:lang w:val="en-GB"/>
+        </w:rPr>
+        <w:sym w:font="Wingdings" w:char="F0E8"/>
+      </w:r>
+      <w:r>
+        <w:rPr>
+          <w:lang w:val="en-GB"/>
+        </w:rPr>
+        <w:tab/>
+        <w:t>enable / disable test mode (for season modes tests)</w:t>
+      </w:r>
+    </w:p>
+    <w:p>
+      <w:pPr>
+        <w:pStyle w:val="Paragraphedeliste"/>
+        <w:numPr>
+          <w:ilvl w:val="0"/>
+          <w:numId w:val="2"/>
+        </w:numPr>
+        <w:tabs>
+          <w:tab w:val="left" w:pos="3261"/>
+          <w:tab w:val="left" w:pos="3544"/>
+        </w:tabs>
+        <w:spacing w:after="0" w:line="240" w:lineRule="auto"/>
+        <w:rPr>
+          <w:lang w:val="en-GB"/>
+        </w:rPr>
+      </w:pPr>
+      <w:r>
+        <w:rPr>
+          <w:lang w:val="en-GB"/>
+        </w:rPr>
+        <w:t xml:space="preserve">{" </w:t>
+      </w:r>
+      <w:r>
+        <w:rPr>
+          <w:lang w:val="en-GB"/>
+        </w:rPr>
+        <w:t>PAC_AUTO</w:t>
+      </w:r>
+      <w:r>
+        <w:rPr>
+          <w:lang w:val="en-GB"/>
+        </w:rPr>
+        <w:t>":</w:t>
+      </w:r>
+      <w:r>
+        <w:rPr>
+          <w:lang w:val="en-GB"/>
+        </w:rPr>
+        <w:t xml:space="preserve"> "ON" or "OFF"</w:t>
+      </w:r>
+      <w:r>
+        <w:rPr>
+          <w:lang w:val="en-GB"/>
+        </w:rPr>
+        <w:t>}</w:t>
+      </w:r>
+      <w:r>
+        <w:rPr>
+          <w:lang w:val="en-GB"/>
+        </w:rPr>
+        <w:t xml:space="preserve"> </w:t>
+      </w:r>
+      <w:r>
+        <w:rPr>
+          <w:lang w:val="en-GB"/>
+        </w:rPr>
+        <w:tab/>
+      </w:r>
+      <w:r>
+        <w:rPr>
+          <w:lang w:val="en-GB"/>
+        </w:rPr>
+        <w:sym w:font="Wingdings" w:char="F0E8"/>
+      </w:r>
+      <w:r>
+        <w:rPr>
+          <w:lang w:val="en-GB"/>
+        </w:rPr>
+        <w:tab/>
+        <w:t>enable / disable heat pump automation</w:t>
+      </w:r>
+    </w:p>
+    <w:p>
+      <w:pPr>
+        <w:pStyle w:val="Paragraphedeliste"/>
+        <w:numPr>
+          <w:ilvl w:val="0"/>
+          <w:numId w:val="2"/>
+        </w:numPr>
+        <w:tabs>
+          <w:tab w:val="left" w:pos="3261"/>
+          <w:tab w:val="left" w:pos="3544"/>
+        </w:tabs>
+        <w:spacing w:after="0" w:line="240" w:lineRule="auto"/>
+        <w:rPr>
+          <w:lang w:val="en-GB"/>
+        </w:rPr>
+      </w:pPr>
+      <w:r>
+        <w:rPr>
+          <w:lang w:val="en-GB"/>
+        </w:rPr>
+        <w:t xml:space="preserve">{" </w:t>
+      </w:r>
+      <w:r>
+        <w:rPr>
+          <w:lang w:val="en-GB"/>
+        </w:rPr>
+        <w:t>SEND</w:t>
+      </w:r>
+      <w:r>
+        <w:rPr>
+          <w:lang w:val="en-GB"/>
+        </w:rPr>
+        <w:t>":</w:t>
+      </w:r>
+      <w:r>
+        <w:rPr>
+          <w:lang w:val="en-GB"/>
+        </w:rPr>
+        <w:t xml:space="preserve"> "MICRO"</w:t>
+      </w:r>
+      <w:r>
+        <w:rPr>
+          <w:lang w:val="en-GB"/>
+        </w:rPr>
+        <w:t>}</w:t>
+      </w:r>
+      <w:r>
+        <w:rPr>
+          <w:lang w:val="en-GB"/>
+        </w:rPr>
+        <w:t xml:space="preserve"> </w:t>
+      </w:r>
+      <w:r>
+        <w:rPr>
+          <w:lang w:val="en-GB"/>
+        </w:rPr>
+        <w:tab/>
+      </w:r>
+      <w:r>
+        <w:rPr>
+          <w:lang w:val="en-GB"/>
+        </w:rPr>
+        <w:sym w:font="Wingdings" w:char="F0E8"/>
+      </w:r>
+      <w:r>
+        <w:rPr>
+          <w:lang w:val="en-GB"/>
+        </w:rPr>
+        <w:tab/>
+        <w:t>send microprocessor information on "</w:t>
+      </w:r>
+      <w:r>
+        <w:rPr>
+          <w:lang w:val="en-GB"/>
+        </w:rPr>
+        <w:t>SW/CONTROLER/TECH_INFO</w:t>
+      </w:r>
+      <w:r>
+        <w:rPr>
+          <w:lang w:val="en-GB"/>
+        </w:rPr>
+        <w:t>" topic</w:t>
+      </w:r>
+    </w:p>
+    <w:p>
+      <w:pPr>
+        <w:pStyle w:val="Paragraphedeliste"/>
+        <w:numPr>
+          <w:ilvl w:val="1"/>
+          <w:numId w:val="2"/>
+        </w:numPr>
+        <w:tabs>
+          <w:tab w:val="left" w:pos="3261"/>
+          <w:tab w:val="left" w:pos="3544"/>
+        </w:tabs>
+        <w:spacing w:after="0" w:line="240" w:lineRule="auto"/>
+        <w:rPr>
+          <w:lang w:val="en-GB"/>
+        </w:rPr>
+      </w:pPr>
+      <w:r>
+        <w:rPr>
+          <w:lang w:val="en-GB"/>
+        </w:rPr>
+        <w:t>other keywords might be implemented in the future</w:t>
+      </w:r>
+    </w:p>
+    <w:p>
+      <w:pPr>
+        <w:pStyle w:val="Paragraphedeliste"/>
+        <w:numPr>
+          <w:ilvl w:val="0"/>
+          <w:numId w:val="2"/>
+        </w:numPr>
+        <w:tabs>
+          <w:tab w:val="left" w:pos="3261"/>
+          <w:tab w:val="left" w:pos="3544"/>
+        </w:tabs>
+        <w:spacing w:after="0" w:line="240" w:lineRule="auto"/>
+        <w:rPr>
+          <w:lang w:val="en-GB"/>
+        </w:rPr>
+      </w:pPr>
+      <w:r>
+        <w:rPr>
+          <w:lang w:val="en-GB"/>
+        </w:rPr>
+        <w:t>{"STATE", ---}</w:t>
+      </w:r>
+      <w:r>
+        <w:rPr>
+          <w:lang w:val="en-GB"/>
+        </w:rPr>
+        <w:tab/>
+      </w:r>
+      <w:r>
+        <w:rPr>
+          <w:lang w:val="en-GB"/>
+        </w:rPr>
+        <w:sym w:font="Wingdings" w:char="F0E8"/>
+      </w:r>
+      <w:r>
+        <w:rPr>
+          <w:lang w:val="en-GB"/>
+        </w:rPr>
+        <w:tab/>
+        <w:t>not yet implemented</w:t>
+      </w:r>
+    </w:p>
+    <w:p>
+      <w:pPr>
+        <w:tabs>
+          <w:tab w:val="left" w:pos="3261"/>
+          <w:tab w:val="left" w:pos="3828"/>
+        </w:tabs>
+        <w:spacing w:after="0" w:line="240" w:lineRule="auto"/>
+        <w:rPr>
+          <w:lang w:val="en-GB"/>
+        </w:rPr>
+      </w:pPr>
+    </w:p>
+    <w:p>
+      <w:pPr>
+        <w:tabs>
+          <w:tab w:val="left" w:pos="3261"/>
+          <w:tab w:val="left" w:pos="3828"/>
+        </w:tabs>
+        <w:spacing w:after="0" w:line="240" w:lineRule="auto"/>
+        <w:rPr>
+          <w:lang w:val="en-GB"/>
+        </w:rPr>
+      </w:pPr>
+      <w:r>
+        <w:rPr>
+          <w:lang w:val="en-GB"/>
+        </w:rPr>
+        <w:t>Note:</w:t>
+      </w:r>
+    </w:p>
+    <w:p>
+      <w:pPr>
+        <w:tabs>
+          <w:tab w:val="left" w:pos="3261"/>
+          <w:tab w:val="left" w:pos="3828"/>
+        </w:tabs>
+        <w:spacing w:after="0" w:line="240" w:lineRule="auto"/>
+        <w:rPr>
+          <w:lang w:val="en-GB"/>
+        </w:rPr>
+      </w:pPr>
+      <w:r>
+        <w:rPr>
+          <w:lang w:val="en-GB"/>
+        </w:rPr>
+        <w:t>With heat pump automation mode, the filtering pump is activated when the water temperature is below the heat pump target temperature minus 0.5°C. The heat pump will activate automatically because the current temperature is below its target and because water flow is detected. When the water temperature will reach the target plus 1°C, the filtering pump will be stopped (excepted if an activation window is running).</w:t>
+      </w:r>
+    </w:p>
+    <w:p>
+      <w:pPr>
+        <w:tabs>
+          <w:tab w:val="left" w:pos="3261"/>
+          <w:tab w:val="left" w:pos="3828"/>
+        </w:tabs>
+        <w:spacing w:after="0" w:line="240" w:lineRule="auto"/>
+        <w:rPr>
+          <w:lang w:val="en-GB"/>
+        </w:rPr>
+      </w:pPr>
+      <w:r>
+        <w:rPr>
+          <w:lang w:val="en-GB"/>
+        </w:rPr>
+        <w:t>Running time for the heat pump is taking into account for the global day running time.</w:t>
+      </w:r>
     </w:p>
     <w:sectPr>
       <w:pgSz w:w="11906" w:h="16838"/>
@@ -10994,8 +12342,124 @@
       </w:rPr>
     </w:lvl>
   </w:abstractNum>
+  <w:abstractNum w:abstractNumId="1">
+    <w:nsid w:val="3C107B6E"/>
+    <w:multiLevelType w:val="hybridMultilevel"/>
+    <w:tmpl w:val="11A8D486"/>
+    <w:lvl w:ilvl="0" w:tplc="040C0001">
+      <w:start w:val="1"/>
+      <w:numFmt w:val="bullet"/>
+      <w:lvlText w:val=""/>
+      <w:lvlJc w:val="left"/>
+      <w:pPr>
+        <w:ind w:left="360" w:hanging="360"/>
+      </w:pPr>
+      <w:rPr>
+        <w:rFonts w:ascii="Symbol" w:hAnsi="Symbol" w:hint="default"/>
+      </w:rPr>
+    </w:lvl>
+    <w:lvl w:ilvl="1" w:tplc="040C0003">
+      <w:start w:val="1"/>
+      <w:numFmt w:val="bullet"/>
+      <w:lvlText w:val="o"/>
+      <w:lvlJc w:val="left"/>
+      <w:pPr>
+        <w:ind w:left="1080" w:hanging="360"/>
+      </w:pPr>
+      <w:rPr>
+        <w:rFonts w:ascii="Courier New" w:hAnsi="Courier New" w:cs="Courier New" w:hint="default"/>
+      </w:rPr>
+    </w:lvl>
+    <w:lvl w:ilvl="2" w:tplc="040C0005" w:tentative="1">
+      <w:start w:val="1"/>
+      <w:numFmt w:val="bullet"/>
+      <w:lvlText w:val=""/>
+      <w:lvlJc w:val="left"/>
+      <w:pPr>
+        <w:ind w:left="1800" w:hanging="360"/>
+      </w:pPr>
+      <w:rPr>
+        <w:rFonts w:ascii="Wingdings" w:hAnsi="Wingdings" w:hint="default"/>
+      </w:rPr>
+    </w:lvl>
+    <w:lvl w:ilvl="3" w:tplc="040C0001" w:tentative="1">
+      <w:start w:val="1"/>
+      <w:numFmt w:val="bullet"/>
+      <w:lvlText w:val=""/>
+      <w:lvlJc w:val="left"/>
+      <w:pPr>
+        <w:ind w:left="2520" w:hanging="360"/>
+      </w:pPr>
+      <w:rPr>
+        <w:rFonts w:ascii="Symbol" w:hAnsi="Symbol" w:hint="default"/>
+      </w:rPr>
+    </w:lvl>
+    <w:lvl w:ilvl="4" w:tplc="040C0003" w:tentative="1">
+      <w:start w:val="1"/>
+      <w:numFmt w:val="bullet"/>
+      <w:lvlText w:val="o"/>
+      <w:lvlJc w:val="left"/>
+      <w:pPr>
+        <w:ind w:left="3240" w:hanging="360"/>
+      </w:pPr>
+      <w:rPr>
+        <w:rFonts w:ascii="Courier New" w:hAnsi="Courier New" w:cs="Courier New" w:hint="default"/>
+      </w:rPr>
+    </w:lvl>
+    <w:lvl w:ilvl="5" w:tplc="040C0005" w:tentative="1">
+      <w:start w:val="1"/>
+      <w:numFmt w:val="bullet"/>
+      <w:lvlText w:val=""/>
+      <w:lvlJc w:val="left"/>
+      <w:pPr>
+        <w:ind w:left="3960" w:hanging="360"/>
+      </w:pPr>
+      <w:rPr>
+        <w:rFonts w:ascii="Wingdings" w:hAnsi="Wingdings" w:hint="default"/>
+      </w:rPr>
+    </w:lvl>
+    <w:lvl w:ilvl="6" w:tplc="040C0001" w:tentative="1">
+      <w:start w:val="1"/>
+      <w:numFmt w:val="bullet"/>
+      <w:lvlText w:val=""/>
+      <w:lvlJc w:val="left"/>
+      <w:pPr>
+        <w:ind w:left="4680" w:hanging="360"/>
+      </w:pPr>
+      <w:rPr>
+        <w:rFonts w:ascii="Symbol" w:hAnsi="Symbol" w:hint="default"/>
+      </w:rPr>
+    </w:lvl>
+    <w:lvl w:ilvl="7" w:tplc="040C0003" w:tentative="1">
+      <w:start w:val="1"/>
+      <w:numFmt w:val="bullet"/>
+      <w:lvlText w:val="o"/>
+      <w:lvlJc w:val="left"/>
+      <w:pPr>
+        <w:ind w:left="5400" w:hanging="360"/>
+      </w:pPr>
+      <w:rPr>
+        <w:rFonts w:ascii="Courier New" w:hAnsi="Courier New" w:cs="Courier New" w:hint="default"/>
+      </w:rPr>
+    </w:lvl>
+    <w:lvl w:ilvl="8" w:tplc="040C0005" w:tentative="1">
+      <w:start w:val="1"/>
+      <w:numFmt w:val="bullet"/>
+      <w:lvlText w:val=""/>
+      <w:lvlJc w:val="left"/>
+      <w:pPr>
+        <w:ind w:left="6120" w:hanging="360"/>
+      </w:pPr>
+      <w:rPr>
+        <w:rFonts w:ascii="Wingdings" w:hAnsi="Wingdings" w:hint="default"/>
+      </w:rPr>
+    </w:lvl>
+  </w:abstractNum>
   <w:num w:numId="1">
     <w:abstractNumId w:val="0"/>
+  </w:num>
+  <w:num w:numId="2">
+    <w:abstractNumId w:val="1"/>
   </w:num>
 </w:numbering>
 </file>
@@ -11790,7 +13254,7 @@
 </file>
 
 <file path=customXml/itemProps1.xml><?xml version="1.0" encoding="utf-8"?>
-<ds:datastoreItem xmlns:ds="http://schemas.openxmlformats.org/officeDocument/2006/customXml" ds:itemID="{C150EA88-B1B0-4AFD-94DD-069D7F3DA99F}">
+<ds:datastoreItem xmlns:ds="http://schemas.openxmlformats.org/officeDocument/2006/customXml" ds:itemID="{20DBB947-953D-4628-8356-F4FC13C96E54}">
   <ds:schemaRefs>
     <ds:schemaRef ds:uri="http://schemas.openxmlformats.org/officeDocument/2006/bibliography"/>
   </ds:schemaRefs>

</xml_diff>